<commit_message>
Completed Loops, Ifs and Switches
</commit_message>
<xml_diff>
--- a/Questions.docx
+++ b/Questions.docx
@@ -1,6 +1,6 @@
 
 <file path=word/document.xml><?xml version="1.0" encoding="utf-8"?>
-<w:document xmlns:wpc="http://schemas.microsoft.com/office/word/2010/wordprocessingCanvas" xmlns:cx="http://schemas.microsoft.com/office/drawing/2014/chartex" xmlns:cx1="http://schemas.microsoft.com/office/drawing/2015/9/8/chartex" xmlns:cx2="http://schemas.microsoft.com/office/drawing/2015/10/21/chartex" xmlns:cx3="http://schemas.microsoft.com/office/drawing/2016/5/9/chartex" xmlns:cx4="http://schemas.microsoft.com/office/drawing/2016/5/10/chartex" xmlns:cx5="http://schemas.microsoft.com/office/drawing/2016/5/11/chartex" xmlns:cx6="http://schemas.microsoft.com/office/drawing/2016/5/12/chartex" xmlns:cx7="http://schemas.microsoft.com/office/drawing/2016/5/13/chartex" xmlns:cx8="http://schemas.microsoft.com/office/drawing/2016/5/14/chartex" xmlns:mc="http://schemas.openxmlformats.org/markup-compatibility/2006" xmlns:aink="http://schemas.microsoft.com/office/drawing/2016/ink" xmlns:am3d="http://schemas.microsoft.com/office/drawing/2017/model3d" xmlns:o="urn:schemas-microsoft-com:office:office" xmlns:r="http://schemas.openxmlformats.org/officeDocument/2006/relationships" xmlns:m="http://schemas.openxmlformats.org/officeDocument/2006/math" xmlns:v="urn:schemas-microsoft-com:vml" xmlns:wp14="http://schemas.microsoft.com/office/word/2010/wordprocessingDrawing" xmlns:wp="http://schemas.openxmlformats.org/drawingml/2006/wordprocessingDrawing" xmlns:w10="urn:schemas-microsoft-com:office:word" xmlns:w="http://schemas.openxmlformats.org/wordprocessingml/2006/main" xmlns:w14="http://schemas.microsoft.com/office/word/2010/wordml" xmlns:w15="http://schemas.microsoft.com/office/word/2012/wordml" xmlns:w16cid="http://schemas.microsoft.com/office/word/2016/wordml/cid" xmlns:w16se="http://schemas.microsoft.com/office/word/2015/wordml/symex" xmlns:wpg="http://schemas.microsoft.com/office/word/2010/wordprocessingGroup" xmlns:wpi="http://schemas.microsoft.com/office/word/2010/wordprocessingInk" xmlns:wne="http://schemas.microsoft.com/office/word/2006/wordml" xmlns:wps="http://schemas.microsoft.com/office/word/2010/wordprocessingShape" mc:Ignorable="w14 w15 w16se w16cid wp14">
+<w:document xmlns:wpc="http://schemas.microsoft.com/office/word/2010/wordprocessingCanvas" xmlns:cx="http://schemas.microsoft.com/office/drawing/2014/chartex" xmlns:cx1="http://schemas.microsoft.com/office/drawing/2015/9/8/chartex" xmlns:cx2="http://schemas.microsoft.com/office/drawing/2015/10/21/chartex" xmlns:cx3="http://schemas.microsoft.com/office/drawing/2016/5/9/chartex" xmlns:cx4="http://schemas.microsoft.com/office/drawing/2016/5/10/chartex" xmlns:cx5="http://schemas.microsoft.com/office/drawing/2016/5/11/chartex" xmlns:cx6="http://schemas.microsoft.com/office/drawing/2016/5/12/chartex" xmlns:cx7="http://schemas.microsoft.com/office/drawing/2016/5/13/chartex" xmlns:cx8="http://schemas.microsoft.com/office/drawing/2016/5/14/chartex" xmlns:mc="http://schemas.openxmlformats.org/markup-compatibility/2006" xmlns:aink="http://schemas.microsoft.com/office/drawing/2016/ink" xmlns:am3d="http://schemas.microsoft.com/office/drawing/2017/model3d" xmlns:o="urn:schemas-microsoft-com:office:office" xmlns:r="http://schemas.openxmlformats.org/officeDocument/2006/relationships" xmlns:m="http://schemas.openxmlformats.org/officeDocument/2006/math" xmlns:v="urn:schemas-microsoft-com:vml" xmlns:wp14="http://schemas.microsoft.com/office/word/2010/wordprocessingDrawing" xmlns:wp="http://schemas.openxmlformats.org/drawingml/2006/wordprocessingDrawing" xmlns:w10="urn:schemas-microsoft-com:office:word" xmlns:w="http://schemas.openxmlformats.org/wordprocessingml/2006/main" xmlns:w14="http://schemas.microsoft.com/office/word/2010/wordml" xmlns:w15="http://schemas.microsoft.com/office/word/2012/wordml" xmlns:w16cex="http://schemas.microsoft.com/office/word/2018/wordml/cex" xmlns:w16cid="http://schemas.microsoft.com/office/word/2016/wordml/cid" xmlns:w16="http://schemas.microsoft.com/office/word/2018/wordml" xmlns:w16sdtdh="http://schemas.microsoft.com/office/word/2020/wordml/sdtdatahash" xmlns:w16se="http://schemas.microsoft.com/office/word/2015/wordml/symex" xmlns:wpg="http://schemas.microsoft.com/office/word/2010/wordprocessingGroup" xmlns:wpi="http://schemas.microsoft.com/office/word/2010/wordprocessingInk" xmlns:wne="http://schemas.microsoft.com/office/word/2006/wordml" xmlns:wps="http://schemas.microsoft.com/office/word/2010/wordprocessingShape" mc:Ignorable="w14 w15 w16se w16cid w16 w16cex w16sdtdh wp14">
   <w:body>
     <w:p>
       <w:pPr>
@@ -59,13 +59,8 @@
           <w:numId w:val="2"/>
         </w:numPr>
       </w:pPr>
-      <w:proofErr w:type="gramStart"/>
-      <w:r>
-        <w:t>debug.log(</w:t>
-      </w:r>
-      <w:proofErr w:type="gramEnd"/>
-      <w:r>
-        <w:t>“Hello World”)</w:t>
+      <w:r>
+        <w:t>debug.log(“Hello World”)</w:t>
       </w:r>
     </w:p>
     <w:p>
@@ -80,23 +75,7 @@
           <w:b/>
           <w:bCs/>
         </w:rPr>
-        <w:t>A statically typed language is one in which the type of a variable is known at compile-time instead of at run-time. An example of this would be having an integer value called '</w:t>
-      </w:r>
-      <w:proofErr w:type="spellStart"/>
-      <w:r>
-        <w:rPr>
-          <w:b/>
-          <w:bCs/>
-        </w:rPr>
-        <w:t>num</w:t>
-      </w:r>
-      <w:proofErr w:type="spellEnd"/>
-      <w:r>
-        <w:rPr>
-          <w:b/>
-          <w:bCs/>
-        </w:rPr>
-        <w:t>' this value always needs to be an integer and cannot change type to some other type like a float or a string.</w:t>
+        <w:t>A statically typed language is one in which the type of a variable is known at compile-time instead of at run-time. An example of this would be having an integer value called 'num' this value always needs to be an integer and cannot change type to some other type like a float or a string.</w:t>
       </w:r>
     </w:p>
     <w:p>
@@ -619,23 +598,7 @@
     </w:p>
     <w:p>
       <w:r>
-        <w:t xml:space="preserve">This code above is checking how many times 2 can go into 5, which is two times with a remainder of one. If you were wondering how this is done, the compiler reads the above line using the following equation: a – </w:t>
-      </w:r>
-      <w:proofErr w:type="gramStart"/>
-      <w:r>
-        <w:t>( a</w:t>
-      </w:r>
-      <w:proofErr w:type="gramEnd"/>
-      <w:r>
-        <w:t xml:space="preserve"> / b ) * b. If we were to plug in our current numbers the equation would look like the following: 5 – </w:t>
-      </w:r>
-      <w:proofErr w:type="gramStart"/>
-      <w:r>
-        <w:t>( 5</w:t>
-      </w:r>
-      <w:proofErr w:type="gramEnd"/>
-      <w:r>
-        <w:t xml:space="preserve"> / </w:t>
+        <w:t xml:space="preserve">This code above is checking how many times 2 can go into 5, which is two times with a remainder of one. If you were wondering how this is done, the compiler reads the above line using the following equation: a – ( a / b ) * b. If we were to plug in our current numbers the equation would look like the following: 5 – ( 5 / </w:t>
       </w:r>
       <w:r>
         <w:t>4</w:t>
@@ -770,15 +733,7 @@
     </w:p>
     <w:p>
       <w:r>
-        <w:t xml:space="preserve">If you were to run the following code, you would see that the both methods do not produce the same result as the integer example and this is due to the second equation not rounding the float to </w:t>
-      </w:r>
-      <w:proofErr w:type="gramStart"/>
-      <w:r>
-        <w:t>a</w:t>
-      </w:r>
-      <w:proofErr w:type="gramEnd"/>
-      <w:r>
-        <w:t xml:space="preserve"> integer. </w:t>
+        <w:t xml:space="preserve">If you were to run the following code, you would see that the both methods do not produce the same result as the integer example and this is due to the second equation not rounding the float to a integer. </w:t>
       </w:r>
     </w:p>
     <w:p/>
@@ -872,15 +827,7 @@
     </w:p>
     <w:p>
       <w:r>
-        <w:t xml:space="preserve">A string is a sequential collection of characters that is used to represent text. We have been using strings all the way through these tutorials. When we output text using </w:t>
-      </w:r>
-      <w:proofErr w:type="spellStart"/>
-      <w:r>
-        <w:t>Debug.Log</w:t>
-      </w:r>
-      <w:proofErr w:type="spellEnd"/>
-      <w:r>
-        <w:t xml:space="preserve"> it is being outputted as a string. </w:t>
+        <w:t xml:space="preserve">A string is a sequential collection of characters that is used to represent text. We have been using strings all the way through these tutorials. When we output text using Debug.Log it is being outputted as a string. </w:t>
       </w:r>
     </w:p>
     <w:p/>
@@ -1058,23 +1005,7 @@
         <w:t>C# makes use of something called a ternary operator, sometimes called a conditional operator. As you saw in the previous tutorial we made use of ‘if’ statements</w:t>
       </w:r>
       <w:r>
-        <w:t xml:space="preserve">, we won’t go into much detail until the next tutorial but for know all you need to know is if statements compare two or more variables and this is what the ternary operator does without the use of if statements. The ternary operator makes use of </w:t>
-      </w:r>
-      <w:proofErr w:type="gramStart"/>
-      <w:r>
-        <w:t>the ?</w:t>
-      </w:r>
-      <w:proofErr w:type="gramEnd"/>
-      <w:r>
-        <w:t xml:space="preserve"> (question mark) character and </w:t>
-      </w:r>
-      <w:proofErr w:type="gramStart"/>
-      <w:r>
-        <w:t>the :</w:t>
-      </w:r>
-      <w:proofErr w:type="gramEnd"/>
-      <w:r>
-        <w:t xml:space="preserve"> (colon) character, </w:t>
+        <w:t xml:space="preserve">, we won’t go into much detail until the next tutorial but for know all you need to know is if statements compare two or more variables and this is what the ternary operator does without the use of if statements. The ternary operator makes use of the ? (question mark) character and the : (colon) character, </w:t>
       </w:r>
       <w:r>
         <w:t>if you struggle to remember what they mean, just think of then ? as saying ‘if’ and the : as saying ‘else’.</w:t>
@@ -1094,31 +1025,7 @@
         </w:numPr>
       </w:pPr>
       <w:r>
-        <w:t xml:space="preserve">bool </w:t>
-      </w:r>
-      <w:proofErr w:type="spellStart"/>
-      <w:r>
-        <w:t>isItHot</w:t>
-      </w:r>
-      <w:proofErr w:type="spellEnd"/>
-      <w:r>
-        <w:t xml:space="preserve"> = </w:t>
-      </w:r>
-      <w:proofErr w:type="spellStart"/>
-      <w:r>
-        <w:t>tempOutside</w:t>
-      </w:r>
-      <w:proofErr w:type="spellEnd"/>
-      <w:r>
-        <w:t xml:space="preserve"> &lt;= </w:t>
-      </w:r>
-      <w:proofErr w:type="gramStart"/>
-      <w:r>
-        <w:t>15 ?</w:t>
-      </w:r>
-      <w:proofErr w:type="gramEnd"/>
-      <w:r>
-        <w:t xml:space="preserve"> false : true;</w:t>
+        <w:t>bool isItHot = tempOutside &lt;= 15 ? false : true;</w:t>
       </w:r>
     </w:p>
     <w:p>
@@ -1134,23 +1041,7 @@
       </w:pPr>
       <w:r>
         <w:lastRenderedPageBreak/>
-        <w:t xml:space="preserve">The statement above is saying, if the value of </w:t>
-      </w:r>
-      <w:proofErr w:type="spellStart"/>
-      <w:r>
-        <w:t>tempOutside</w:t>
-      </w:r>
-      <w:proofErr w:type="spellEnd"/>
-      <w:r>
-        <w:t xml:space="preserve"> is less than 15, set the value of our </w:t>
-      </w:r>
-      <w:proofErr w:type="spellStart"/>
-      <w:r>
-        <w:t>boolean</w:t>
-      </w:r>
-      <w:proofErr w:type="spellEnd"/>
-      <w:r>
-        <w:t xml:space="preserve"> to false, if it is higher than 15, set the value to true.</w:t>
+        <w:t>The statement above is saying, if the value of tempOutside is less than 15, set the value of our boolean to false, if it is higher than 15, set the value to true.</w:t>
       </w:r>
     </w:p>
     <w:p>
@@ -1263,23 +1154,7 @@
         <w:rPr>
           <w:sz w:val="24"/>
         </w:rPr>
-        <w:t xml:space="preserve">Now you are probably wondering how we actually use if statements, well, this is done using conditional operators from mathematics, there are six of them and they are commonly </w:t>
-      </w:r>
-      <w:proofErr w:type="spellStart"/>
-      <w:proofErr w:type="gramStart"/>
-      <w:r>
-        <w:rPr>
-          <w:sz w:val="24"/>
-        </w:rPr>
-        <w:t>know</w:t>
-      </w:r>
-      <w:proofErr w:type="spellEnd"/>
-      <w:proofErr w:type="gramEnd"/>
-      <w:r>
-        <w:rPr>
-          <w:sz w:val="24"/>
-        </w:rPr>
-        <w:t xml:space="preserve"> as relational operators:</w:t>
+        <w:t>Now you are probably wondering how we actually use if statements, well, this is done using conditional operators from mathematics, there are six of them and they are commonly know as relational operators:</w:t>
       </w:r>
     </w:p>
     <w:p>
@@ -1396,21 +1271,7 @@
         <w:rPr>
           <w:sz w:val="24"/>
         </w:rPr>
-        <w:t xml:space="preserve">Not equal to: </w:t>
-      </w:r>
-      <w:proofErr w:type="gramStart"/>
-      <w:r>
-        <w:rPr>
-          <w:sz w:val="24"/>
-        </w:rPr>
-        <w:t>a !</w:t>
-      </w:r>
-      <w:proofErr w:type="gramEnd"/>
-      <w:r>
-        <w:rPr>
-          <w:sz w:val="24"/>
-        </w:rPr>
-        <w:t>= b</w:t>
+        <w:t>Not equal to: a != b</w:t>
       </w:r>
     </w:p>
     <w:p>
@@ -1437,15 +1298,7 @@
         <w:t>four</w:t>
       </w:r>
       <w:r>
-        <w:t xml:space="preserve"> </w:t>
-      </w:r>
-      <w:proofErr w:type="spellStart"/>
-      <w:r>
-        <w:t>boolean</w:t>
-      </w:r>
-      <w:proofErr w:type="spellEnd"/>
-      <w:r>
-        <w:t xml:space="preserve"> operat</w:t>
+        <w:t xml:space="preserve"> boolean operat</w:t>
       </w:r>
       <w:r>
         <w:t>ors (sometimes called logical operators), to understand these operators a basic understand of logic gates is needed.</w:t>
@@ -1490,13 +1343,8 @@
         </w:numPr>
       </w:pPr>
       <w:r>
-        <w:t>NOT</w:t>
-      </w:r>
-      <w:proofErr w:type="gramStart"/>
-      <w:r>
-        <w:t>: !a</w:t>
-      </w:r>
-      <w:proofErr w:type="gramEnd"/>
+        <w:t>NOT: !a</w:t>
+      </w:r>
     </w:p>
     <w:p>
       <w:pPr>
@@ -1511,14 +1359,12 @@
       </w:r>
     </w:p>
     <w:p>
-      <w:bookmarkStart w:id="0" w:name="_GoBack"/>
       <w:r>
         <w:t>There are</w:t>
       </w:r>
       <w:r>
         <w:t xml:space="preserve"> 10 if statements, put the correct operator in each one to continue.</w:t>
       </w:r>
-      <w:bookmarkEnd w:id="0"/>
     </w:p>
     <w:p/>
     <w:p/>
@@ -3006,7 +2852,399 @@
       </w:tr>
     </w:tbl>
     <w:p/>
+    <w:p>
+      <w:pPr>
+        <w:rPr>
+          <w:sz w:val="32"/>
+          <w:szCs w:val="32"/>
+        </w:rPr>
+      </w:pPr>
+      <w:r>
+        <w:rPr>
+          <w:sz w:val="32"/>
+          <w:szCs w:val="32"/>
+        </w:rPr>
+        <w:t>Question 2.2</w:t>
+      </w:r>
+    </w:p>
+    <w:p>
+      <w:r>
+        <w:t>Else If statements work that same as a If statement</w:t>
+      </w:r>
+      <w:r>
+        <w:t xml:space="preserve"> but will be used when you want to try another block of code if the initial if statement does not meet the requirements to be executed.</w:t>
+      </w:r>
+    </w:p>
+    <w:p>
+      <w:pPr>
+        <w:pStyle w:val="ListParagraph"/>
+        <w:numPr>
+          <w:ilvl w:val="0"/>
+          <w:numId w:val="13"/>
+        </w:numPr>
+      </w:pPr>
+      <w:r>
+        <w:t>i</w:t>
+      </w:r>
+      <w:r>
+        <w:t>f ( condition){</w:t>
+      </w:r>
+    </w:p>
+    <w:p>
+      <w:pPr>
+        <w:pStyle w:val="ListParagraph"/>
+        <w:numPr>
+          <w:ilvl w:val="0"/>
+          <w:numId w:val="13"/>
+        </w:numPr>
+      </w:pPr>
+      <w:r>
+        <w:t>} else if (condition){</w:t>
+      </w:r>
+    </w:p>
+    <w:p>
+      <w:pPr>
+        <w:pStyle w:val="ListParagraph"/>
+        <w:numPr>
+          <w:ilvl w:val="0"/>
+          <w:numId w:val="13"/>
+        </w:numPr>
+      </w:pPr>
+      <w:r>
+        <w:t>}</w:t>
+      </w:r>
+    </w:p>
+    <w:p>
+      <w:r>
+        <w:t>Add a ‘else if’ statement that will output the string, “b is less than a”, when the conditions are met.</w:t>
+      </w:r>
+    </w:p>
     <w:p/>
+    <w:p>
+      <w:pPr>
+        <w:rPr>
+          <w:sz w:val="32"/>
+          <w:szCs w:val="32"/>
+        </w:rPr>
+      </w:pPr>
+      <w:r>
+        <w:rPr>
+          <w:sz w:val="32"/>
+          <w:szCs w:val="32"/>
+        </w:rPr>
+        <w:t>Question 2.3</w:t>
+      </w:r>
+    </w:p>
+    <w:p>
+      <w:r>
+        <w:t xml:space="preserve">Else statements always come at the end of the block of if statements, there can only be one else statement with every if statement. This is due to the </w:t>
+      </w:r>
+      <w:r>
+        <w:t>fact an else statement doesn’t have any conditions meaning it will only be used if none of the above conditions are met.</w:t>
+      </w:r>
+    </w:p>
+    <w:p>
+      <w:pPr>
+        <w:pStyle w:val="ListParagraph"/>
+        <w:numPr>
+          <w:ilvl w:val="0"/>
+          <w:numId w:val="14"/>
+        </w:numPr>
+      </w:pPr>
+      <w:r>
+        <w:lastRenderedPageBreak/>
+        <w:t>if(condition){</w:t>
+      </w:r>
+    </w:p>
+    <w:p>
+      <w:pPr>
+        <w:pStyle w:val="ListParagraph"/>
+        <w:numPr>
+          <w:ilvl w:val="0"/>
+          <w:numId w:val="14"/>
+        </w:numPr>
+      </w:pPr>
+      <w:r>
+        <w:t>} else if(condition){</w:t>
+      </w:r>
+    </w:p>
+    <w:p>
+      <w:pPr>
+        <w:pStyle w:val="ListParagraph"/>
+        <w:numPr>
+          <w:ilvl w:val="0"/>
+          <w:numId w:val="14"/>
+        </w:numPr>
+      </w:pPr>
+      <w:r>
+        <w:t>} else {</w:t>
+      </w:r>
+    </w:p>
+    <w:p>
+      <w:pPr>
+        <w:pStyle w:val="ListParagraph"/>
+        <w:numPr>
+          <w:ilvl w:val="0"/>
+          <w:numId w:val="14"/>
+        </w:numPr>
+      </w:pPr>
+      <w:r>
+        <w:t>}</w:t>
+      </w:r>
+    </w:p>
+    <w:p/>
+    <w:p>
+      <w:r>
+        <w:t>You may have noticed in the last tutorial that nothing is outputted to the console if the values are equal, add a else statement to the code that will output the string, “a and b are equal”.</w:t>
+      </w:r>
+    </w:p>
+    <w:p/>
+    <w:p>
+      <w:pPr>
+        <w:jc w:val="center"/>
+        <w:rPr>
+          <w:sz w:val="40"/>
+          <w:szCs w:val="40"/>
+        </w:rPr>
+      </w:pPr>
+      <w:r>
+        <w:rPr>
+          <w:sz w:val="40"/>
+          <w:szCs w:val="40"/>
+        </w:rPr>
+        <w:t>Switch Statements</w:t>
+      </w:r>
+    </w:p>
+    <w:p>
+      <w:pPr>
+        <w:rPr>
+          <w:sz w:val="32"/>
+          <w:szCs w:val="32"/>
+        </w:rPr>
+      </w:pPr>
+      <w:r>
+        <w:rPr>
+          <w:sz w:val="32"/>
+          <w:szCs w:val="32"/>
+        </w:rPr>
+        <w:t>Question 3.1</w:t>
+      </w:r>
+    </w:p>
+    <w:p>
+      <w:r>
+        <w:t xml:space="preserve">Switch statements share some similarities with the previous if statements but can be a quicker way of executing code blocks. For example, if statements need to check each condition when executing while a switch statement checks </w:t>
+      </w:r>
+      <w:r>
+        <w:t>itself</w:t>
+      </w:r>
+      <w:r>
+        <w:t xml:space="preserve"> once and looks for a match between value of the expression and the value of the case, if a match is found then the code is executed. In the editor window there is an example of a switch statement, they look complicated, but we will break it down now. </w:t>
+      </w:r>
+    </w:p>
+    <w:p/>
+    <w:p>
+      <w:r>
+        <w:t>First, we define the switch with an expression, in this instance this is an integer called ‘num’. Next, the first case has an integer value of 1, if this matches the value of ‘num’ than the code is executed. Additionally, you may have noticed the ‘break’ at the end of each statement, this is to tell the compiler this is the end of this specific case, if the break is not included then the case will not run. Finally, the ‘default’ case can be thought of as the ‘else’ of switch statements, if no cases match the expression, then the default block of code is ran.</w:t>
+      </w:r>
+    </w:p>
+    <w:p/>
+    <w:p>
+      <w:pPr>
+        <w:rPr>
+          <w:sz w:val="32"/>
+          <w:szCs w:val="32"/>
+        </w:rPr>
+      </w:pPr>
+      <w:r>
+        <w:rPr>
+          <w:sz w:val="32"/>
+          <w:szCs w:val="32"/>
+        </w:rPr>
+        <w:t>Question 3.2</w:t>
+      </w:r>
+    </w:p>
+    <w:p>
+      <w:r>
+        <w:t>For this test you need to create a switch statement that will output the name of the days of the week based of the value of ‘day’. The first one is done for you and remember to add a default statement that outputs the following string “What day is it?”</w:t>
+      </w:r>
+    </w:p>
+    <w:p/>
+    <w:p>
+      <w:pPr>
+        <w:jc w:val="center"/>
+        <w:rPr>
+          <w:sz w:val="40"/>
+          <w:szCs w:val="40"/>
+        </w:rPr>
+      </w:pPr>
+      <w:r>
+        <w:rPr>
+          <w:sz w:val="40"/>
+          <w:szCs w:val="40"/>
+        </w:rPr>
+        <w:t>For Loops</w:t>
+      </w:r>
+    </w:p>
+    <w:p>
+      <w:pPr>
+        <w:rPr>
+          <w:sz w:val="32"/>
+          <w:szCs w:val="32"/>
+        </w:rPr>
+      </w:pPr>
+      <w:r>
+        <w:rPr>
+          <w:sz w:val="32"/>
+          <w:szCs w:val="32"/>
+        </w:rPr>
+        <w:t>Question 4.1</w:t>
+      </w:r>
+    </w:p>
+    <w:p>
+      <w:r>
+        <w:t>In C#,  a ‘for’ loop is used when you want to loop through a specific block of code a certain number of times. For a ‘for’ loop to work it needs three statements to be executed:</w:t>
+      </w:r>
+    </w:p>
+    <w:p>
+      <w:pPr>
+        <w:pStyle w:val="ListParagraph"/>
+        <w:numPr>
+          <w:ilvl w:val="0"/>
+          <w:numId w:val="15"/>
+        </w:numPr>
+      </w:pPr>
+      <w:r>
+        <w:t>for(statement 1; statements 2; statement 3)</w:t>
+      </w:r>
+    </w:p>
+    <w:p>
+      <w:pPr>
+        <w:pStyle w:val="ListParagraph"/>
+        <w:ind w:left="360"/>
+      </w:pPr>
+    </w:p>
+    <w:p>
+      <w:pPr>
+        <w:pStyle w:val="ListParagraph"/>
+        <w:ind w:left="0"/>
+      </w:pPr>
+      <w:r>
+        <w:t>In the editor window is an example of a for loop that loops 10 times and prints the value of our variable ‘i’, each time.</w:t>
+      </w:r>
+    </w:p>
+    <w:p>
+      <w:pPr>
+        <w:pStyle w:val="ListParagraph"/>
+        <w:ind w:left="0"/>
+      </w:pPr>
+      <w:r>
+        <w:lastRenderedPageBreak/>
+        <w:t xml:space="preserve">If we break down this for loop our first statement is the definition of a integer variable called ‘i’ that is set to zero, this is a very common way of creating for loops and you will continue to see ‘i’ be used in the create of for loops. </w:t>
+      </w:r>
+    </w:p>
+    <w:p>
+      <w:pPr>
+        <w:pStyle w:val="ListParagraph"/>
+        <w:ind w:left="0"/>
+      </w:pPr>
+    </w:p>
+    <w:p>
+      <w:pPr>
+        <w:pStyle w:val="ListParagraph"/>
+        <w:ind w:left="0"/>
+      </w:pPr>
+      <w:r>
+        <w:t>The second statement is a conditional statement that checks that the value of ‘i’ is less than ten and once ‘i’ is equal to ten the loop is stopped.</w:t>
+      </w:r>
+    </w:p>
+    <w:p>
+      <w:pPr>
+        <w:pStyle w:val="ListParagraph"/>
+        <w:ind w:left="0"/>
+      </w:pPr>
+    </w:p>
+    <w:p>
+      <w:pPr>
+        <w:pStyle w:val="ListParagraph"/>
+        <w:ind w:left="0"/>
+      </w:pPr>
+      <w:r>
+        <w:t>The third statement is incrementing the value of ‘i’</w:t>
+      </w:r>
+      <w:r>
+        <w:t xml:space="preserve">, an increment is denoted using two plus signs not separated with spaces, ++, </w:t>
+      </w:r>
+      <w:r>
+        <w:t>similarly</w:t>
+      </w:r>
+      <w:r>
+        <w:t xml:space="preserve"> a decrement is denoted in the same way but by using minus/hyphens, --.</w:t>
+      </w:r>
+      <w:r>
+        <w:t xml:space="preserve"> It is also worth noting that you can post-increment (i++) like shown in the tutorial, this will return the output of the code before ‘i’ is incremented while pre-increment (++i) will return the output of the code after ‘i’ is incremented.</w:t>
+      </w:r>
+    </w:p>
+    <w:p>
+      <w:pPr>
+        <w:pStyle w:val="ListParagraph"/>
+        <w:ind w:left="0"/>
+      </w:pPr>
+    </w:p>
+    <w:p>
+      <w:pPr>
+        <w:pStyle w:val="ListParagraph"/>
+        <w:ind w:left="0"/>
+        <w:rPr>
+          <w:sz w:val="32"/>
+          <w:szCs w:val="32"/>
+        </w:rPr>
+      </w:pPr>
+      <w:r>
+        <w:rPr>
+          <w:sz w:val="32"/>
+          <w:szCs w:val="32"/>
+        </w:rPr>
+        <w:t>Question 4.2</w:t>
+      </w:r>
+    </w:p>
+    <w:p>
+      <w:pPr>
+        <w:pStyle w:val="ListParagraph"/>
+        <w:ind w:left="0"/>
+      </w:pPr>
+      <w:r>
+        <w:t xml:space="preserve">The Fibonacci sequence is a sequence in mathematics where you and the two previous numbers together to create the next number in the sequence. For example, the first 5 terms of this sequence is: </w:t>
+      </w:r>
+    </w:p>
+    <w:p>
+      <w:pPr>
+        <w:pStyle w:val="ListParagraph"/>
+        <w:ind w:left="0"/>
+      </w:pPr>
+    </w:p>
+    <w:p>
+      <w:pPr>
+        <w:pStyle w:val="ListParagraph"/>
+        <w:numPr>
+          <w:ilvl w:val="0"/>
+          <w:numId w:val="16"/>
+        </w:numPr>
+      </w:pPr>
+      <w:r>
+        <w:t xml:space="preserve">0, 1, </w:t>
+      </w:r>
+      <w:r>
+        <w:t>1, 2, 3</w:t>
+      </w:r>
+    </w:p>
+    <w:p>
+      <w:r>
+        <w:t xml:space="preserve">If we breaks this down the first thing we are doing is 0 + 1, which gives us a result of 1, next we are doing 1 </w:t>
+      </w:r>
+      <w:r>
+        <w:t>+ 1 which gives us a result of 2, as you can see where this sequence is going.</w:t>
+      </w:r>
+    </w:p>
     <w:sectPr>
       <w:pgSz w:w="11906" w:h="16838"/>
       <w:pgMar w:top="1440" w:right="1440" w:bottom="1440" w:left="1440" w:header="708" w:footer="708" w:gutter="0"/>
@@ -3018,7 +3256,7 @@
 </file>
 
 <file path=word/numbering.xml><?xml version="1.0" encoding="utf-8"?>
-<w:numbering xmlns:wpc="http://schemas.microsoft.com/office/word/2010/wordprocessingCanvas" xmlns:cx="http://schemas.microsoft.com/office/drawing/2014/chartex" xmlns:cx1="http://schemas.microsoft.com/office/drawing/2015/9/8/chartex" xmlns:cx2="http://schemas.microsoft.com/office/drawing/2015/10/21/chartex" xmlns:cx3="http://schemas.microsoft.com/office/drawing/2016/5/9/chartex" xmlns:cx4="http://schemas.microsoft.com/office/drawing/2016/5/10/chartex" xmlns:cx5="http://schemas.microsoft.com/office/drawing/2016/5/11/chartex" xmlns:cx6="http://schemas.microsoft.com/office/drawing/2016/5/12/chartex" xmlns:cx7="http://schemas.microsoft.com/office/drawing/2016/5/13/chartex" xmlns:cx8="http://schemas.microsoft.com/office/drawing/2016/5/14/chartex" xmlns:mc="http://schemas.openxmlformats.org/markup-compatibility/2006" xmlns:aink="http://schemas.microsoft.com/office/drawing/2016/ink" xmlns:am3d="http://schemas.microsoft.com/office/drawing/2017/model3d" xmlns:o="urn:schemas-microsoft-com:office:office" xmlns:r="http://schemas.openxmlformats.org/officeDocument/2006/relationships" xmlns:m="http://schemas.openxmlformats.org/officeDocument/2006/math" xmlns:v="urn:schemas-microsoft-com:vml" xmlns:wp14="http://schemas.microsoft.com/office/word/2010/wordprocessingDrawing" xmlns:wp="http://schemas.openxmlformats.org/drawingml/2006/wordprocessingDrawing" xmlns:w10="urn:schemas-microsoft-com:office:word" xmlns:w="http://schemas.openxmlformats.org/wordprocessingml/2006/main" xmlns:w14="http://schemas.microsoft.com/office/word/2010/wordml" xmlns:w15="http://schemas.microsoft.com/office/word/2012/wordml" xmlns:w16cid="http://schemas.microsoft.com/office/word/2016/wordml/cid" xmlns:w16se="http://schemas.microsoft.com/office/word/2015/wordml/symex" xmlns:wpg="http://schemas.microsoft.com/office/word/2010/wordprocessingGroup" xmlns:wpi="http://schemas.microsoft.com/office/word/2010/wordprocessingInk" xmlns:wne="http://schemas.microsoft.com/office/word/2006/wordml" xmlns:wps="http://schemas.microsoft.com/office/word/2010/wordprocessingShape" mc:Ignorable="w14 w15 w16se w16cid wp14">
+<w:numbering xmlns:wpc="http://schemas.microsoft.com/office/word/2010/wordprocessingCanvas" xmlns:cx="http://schemas.microsoft.com/office/drawing/2014/chartex" xmlns:cx1="http://schemas.microsoft.com/office/drawing/2015/9/8/chartex" xmlns:cx2="http://schemas.microsoft.com/office/drawing/2015/10/21/chartex" xmlns:cx3="http://schemas.microsoft.com/office/drawing/2016/5/9/chartex" xmlns:cx4="http://schemas.microsoft.com/office/drawing/2016/5/10/chartex" xmlns:cx5="http://schemas.microsoft.com/office/drawing/2016/5/11/chartex" xmlns:cx6="http://schemas.microsoft.com/office/drawing/2016/5/12/chartex" xmlns:cx7="http://schemas.microsoft.com/office/drawing/2016/5/13/chartex" xmlns:cx8="http://schemas.microsoft.com/office/drawing/2016/5/14/chartex" xmlns:mc="http://schemas.openxmlformats.org/markup-compatibility/2006" xmlns:aink="http://schemas.microsoft.com/office/drawing/2016/ink" xmlns:am3d="http://schemas.microsoft.com/office/drawing/2017/model3d" xmlns:o="urn:schemas-microsoft-com:office:office" xmlns:r="http://schemas.openxmlformats.org/officeDocument/2006/relationships" xmlns:m="http://schemas.openxmlformats.org/officeDocument/2006/math" xmlns:v="urn:schemas-microsoft-com:vml" xmlns:wp14="http://schemas.microsoft.com/office/word/2010/wordprocessingDrawing" xmlns:wp="http://schemas.openxmlformats.org/drawingml/2006/wordprocessingDrawing" xmlns:w10="urn:schemas-microsoft-com:office:word" xmlns:w="http://schemas.openxmlformats.org/wordprocessingml/2006/main" xmlns:w14="http://schemas.microsoft.com/office/word/2010/wordml" xmlns:w15="http://schemas.microsoft.com/office/word/2012/wordml" xmlns:w16cex="http://schemas.microsoft.com/office/word/2018/wordml/cex" xmlns:w16cid="http://schemas.microsoft.com/office/word/2016/wordml/cid" xmlns:w16="http://schemas.microsoft.com/office/word/2018/wordml" xmlns:w16sdtdh="http://schemas.microsoft.com/office/word/2020/wordml/sdtdatahash" xmlns:w16se="http://schemas.microsoft.com/office/word/2015/wordml/symex" xmlns:wpg="http://schemas.microsoft.com/office/word/2010/wordprocessingGroup" xmlns:wpi="http://schemas.microsoft.com/office/word/2010/wordprocessingInk" xmlns:wne="http://schemas.microsoft.com/office/word/2006/wordml" xmlns:wps="http://schemas.microsoft.com/office/word/2010/wordprocessingShape" mc:Ignorable="w14 w15 w16se w16cid w16 w16cex w16sdtdh wp14">
   <w:abstractNum w:abstractNumId="0" w15:restartNumberingAfterBreak="0">
     <w:nsid w:val="09860141"/>
     <w:multiLevelType w:val="hybridMultilevel"/>
@@ -3287,6 +3525,95 @@
     </w:lvl>
   </w:abstractNum>
   <w:abstractNum w:abstractNumId="3" w15:restartNumberingAfterBreak="0">
+    <w:nsid w:val="0FEB61BF"/>
+    <w:multiLevelType w:val="hybridMultilevel"/>
+    <w:tmpl w:val="6D2487BC"/>
+    <w:lvl w:ilvl="0" w:tplc="0809000F">
+      <w:start w:val="1"/>
+      <w:numFmt w:val="decimal"/>
+      <w:lvlText w:val="%1."/>
+      <w:lvlJc w:val="left"/>
+      <w:pPr>
+        <w:ind w:left="360" w:hanging="360"/>
+      </w:pPr>
+      <w:rPr>
+        <w:rFonts w:hint="default"/>
+      </w:rPr>
+    </w:lvl>
+    <w:lvl w:ilvl="1" w:tplc="08090019" w:tentative="1">
+      <w:start w:val="1"/>
+      <w:numFmt w:val="lowerLetter"/>
+      <w:lvlText w:val="%2."/>
+      <w:lvlJc w:val="left"/>
+      <w:pPr>
+        <w:ind w:left="1080" w:hanging="360"/>
+      </w:pPr>
+    </w:lvl>
+    <w:lvl w:ilvl="2" w:tplc="0809001B" w:tentative="1">
+      <w:start w:val="1"/>
+      <w:numFmt w:val="lowerRoman"/>
+      <w:lvlText w:val="%3."/>
+      <w:lvlJc w:val="right"/>
+      <w:pPr>
+        <w:ind w:left="1800" w:hanging="180"/>
+      </w:pPr>
+    </w:lvl>
+    <w:lvl w:ilvl="3" w:tplc="0809000F" w:tentative="1">
+      <w:start w:val="1"/>
+      <w:numFmt w:val="decimal"/>
+      <w:lvlText w:val="%4."/>
+      <w:lvlJc w:val="left"/>
+      <w:pPr>
+        <w:ind w:left="2520" w:hanging="360"/>
+      </w:pPr>
+    </w:lvl>
+    <w:lvl w:ilvl="4" w:tplc="08090019" w:tentative="1">
+      <w:start w:val="1"/>
+      <w:numFmt w:val="lowerLetter"/>
+      <w:lvlText w:val="%5."/>
+      <w:lvlJc w:val="left"/>
+      <w:pPr>
+        <w:ind w:left="3240" w:hanging="360"/>
+      </w:pPr>
+    </w:lvl>
+    <w:lvl w:ilvl="5" w:tplc="0809001B" w:tentative="1">
+      <w:start w:val="1"/>
+      <w:numFmt w:val="lowerRoman"/>
+      <w:lvlText w:val="%6."/>
+      <w:lvlJc w:val="right"/>
+      <w:pPr>
+        <w:ind w:left="3960" w:hanging="180"/>
+      </w:pPr>
+    </w:lvl>
+    <w:lvl w:ilvl="6" w:tplc="0809000F" w:tentative="1">
+      <w:start w:val="1"/>
+      <w:numFmt w:val="decimal"/>
+      <w:lvlText w:val="%7."/>
+      <w:lvlJc w:val="left"/>
+      <w:pPr>
+        <w:ind w:left="4680" w:hanging="360"/>
+      </w:pPr>
+    </w:lvl>
+    <w:lvl w:ilvl="7" w:tplc="08090019" w:tentative="1">
+      <w:start w:val="1"/>
+      <w:numFmt w:val="lowerLetter"/>
+      <w:lvlText w:val="%8."/>
+      <w:lvlJc w:val="left"/>
+      <w:pPr>
+        <w:ind w:left="5400" w:hanging="360"/>
+      </w:pPr>
+    </w:lvl>
+    <w:lvl w:ilvl="8" w:tplc="0809001B" w:tentative="1">
+      <w:start w:val="1"/>
+      <w:numFmt w:val="lowerRoman"/>
+      <w:lvlText w:val="%9."/>
+      <w:lvlJc w:val="right"/>
+      <w:pPr>
+        <w:ind w:left="6120" w:hanging="180"/>
+      </w:pPr>
+    </w:lvl>
+  </w:abstractNum>
+  <w:abstractNum w:abstractNumId="4" w15:restartNumberingAfterBreak="0">
     <w:nsid w:val="119533DC"/>
     <w:multiLevelType w:val="hybridMultilevel"/>
     <w:tmpl w:val="98DC9D6C"/>
@@ -3375,7 +3702,7 @@
       </w:pPr>
     </w:lvl>
   </w:abstractNum>
-  <w:abstractNum w:abstractNumId="4" w15:restartNumberingAfterBreak="0">
+  <w:abstractNum w:abstractNumId="5" w15:restartNumberingAfterBreak="0">
     <w:nsid w:val="169A3AC4"/>
     <w:multiLevelType w:val="hybridMultilevel"/>
     <w:tmpl w:val="D540778A"/>
@@ -3464,7 +3791,96 @@
       </w:pPr>
     </w:lvl>
   </w:abstractNum>
-  <w:abstractNum w:abstractNumId="5" w15:restartNumberingAfterBreak="0">
+  <w:abstractNum w:abstractNumId="6" w15:restartNumberingAfterBreak="0">
+    <w:nsid w:val="24311A1F"/>
+    <w:multiLevelType w:val="hybridMultilevel"/>
+    <w:tmpl w:val="0854E5E4"/>
+    <w:lvl w:ilvl="0" w:tplc="0809000F">
+      <w:start w:val="1"/>
+      <w:numFmt w:val="decimal"/>
+      <w:lvlText w:val="%1."/>
+      <w:lvlJc w:val="left"/>
+      <w:pPr>
+        <w:ind w:left="360" w:hanging="360"/>
+      </w:pPr>
+      <w:rPr>
+        <w:rFonts w:hint="default"/>
+      </w:rPr>
+    </w:lvl>
+    <w:lvl w:ilvl="1" w:tplc="08090019">
+      <w:start w:val="1"/>
+      <w:numFmt w:val="lowerLetter"/>
+      <w:lvlText w:val="%2."/>
+      <w:lvlJc w:val="left"/>
+      <w:pPr>
+        <w:ind w:left="1080" w:hanging="360"/>
+      </w:pPr>
+    </w:lvl>
+    <w:lvl w:ilvl="2" w:tplc="0809001B" w:tentative="1">
+      <w:start w:val="1"/>
+      <w:numFmt w:val="lowerRoman"/>
+      <w:lvlText w:val="%3."/>
+      <w:lvlJc w:val="right"/>
+      <w:pPr>
+        <w:ind w:left="1800" w:hanging="180"/>
+      </w:pPr>
+    </w:lvl>
+    <w:lvl w:ilvl="3" w:tplc="0809000F" w:tentative="1">
+      <w:start w:val="1"/>
+      <w:numFmt w:val="decimal"/>
+      <w:lvlText w:val="%4."/>
+      <w:lvlJc w:val="left"/>
+      <w:pPr>
+        <w:ind w:left="2520" w:hanging="360"/>
+      </w:pPr>
+    </w:lvl>
+    <w:lvl w:ilvl="4" w:tplc="08090019" w:tentative="1">
+      <w:start w:val="1"/>
+      <w:numFmt w:val="lowerLetter"/>
+      <w:lvlText w:val="%5."/>
+      <w:lvlJc w:val="left"/>
+      <w:pPr>
+        <w:ind w:left="3240" w:hanging="360"/>
+      </w:pPr>
+    </w:lvl>
+    <w:lvl w:ilvl="5" w:tplc="0809001B" w:tentative="1">
+      <w:start w:val="1"/>
+      <w:numFmt w:val="lowerRoman"/>
+      <w:lvlText w:val="%6."/>
+      <w:lvlJc w:val="right"/>
+      <w:pPr>
+        <w:ind w:left="3960" w:hanging="180"/>
+      </w:pPr>
+    </w:lvl>
+    <w:lvl w:ilvl="6" w:tplc="0809000F" w:tentative="1">
+      <w:start w:val="1"/>
+      <w:numFmt w:val="decimal"/>
+      <w:lvlText w:val="%7."/>
+      <w:lvlJc w:val="left"/>
+      <w:pPr>
+        <w:ind w:left="4680" w:hanging="360"/>
+      </w:pPr>
+    </w:lvl>
+    <w:lvl w:ilvl="7" w:tplc="08090019" w:tentative="1">
+      <w:start w:val="1"/>
+      <w:numFmt w:val="lowerLetter"/>
+      <w:lvlText w:val="%8."/>
+      <w:lvlJc w:val="left"/>
+      <w:pPr>
+        <w:ind w:left="5400" w:hanging="360"/>
+      </w:pPr>
+    </w:lvl>
+    <w:lvl w:ilvl="8" w:tplc="0809001B" w:tentative="1">
+      <w:start w:val="1"/>
+      <w:numFmt w:val="lowerRoman"/>
+      <w:lvlText w:val="%9."/>
+      <w:lvlJc w:val="right"/>
+      <w:pPr>
+        <w:ind w:left="6120" w:hanging="180"/>
+      </w:pPr>
+    </w:lvl>
+  </w:abstractNum>
+  <w:abstractNum w:abstractNumId="7" w15:restartNumberingAfterBreak="0">
     <w:nsid w:val="30491D20"/>
     <w:multiLevelType w:val="hybridMultilevel"/>
     <w:tmpl w:val="815ABA44"/>
@@ -3553,7 +3969,96 @@
       </w:pPr>
     </w:lvl>
   </w:abstractNum>
-  <w:abstractNum w:abstractNumId="6" w15:restartNumberingAfterBreak="0">
+  <w:abstractNum w:abstractNumId="8" w15:restartNumberingAfterBreak="0">
+    <w:nsid w:val="317062BF"/>
+    <w:multiLevelType w:val="hybridMultilevel"/>
+    <w:tmpl w:val="11983D54"/>
+    <w:lvl w:ilvl="0" w:tplc="0809000F">
+      <w:start w:val="1"/>
+      <w:numFmt w:val="decimal"/>
+      <w:lvlText w:val="%1."/>
+      <w:lvlJc w:val="left"/>
+      <w:pPr>
+        <w:ind w:left="360" w:hanging="360"/>
+      </w:pPr>
+      <w:rPr>
+        <w:rFonts w:hint="default"/>
+      </w:rPr>
+    </w:lvl>
+    <w:lvl w:ilvl="1" w:tplc="08090019" w:tentative="1">
+      <w:start w:val="1"/>
+      <w:numFmt w:val="lowerLetter"/>
+      <w:lvlText w:val="%2."/>
+      <w:lvlJc w:val="left"/>
+      <w:pPr>
+        <w:ind w:left="1080" w:hanging="360"/>
+      </w:pPr>
+    </w:lvl>
+    <w:lvl w:ilvl="2" w:tplc="0809001B" w:tentative="1">
+      <w:start w:val="1"/>
+      <w:numFmt w:val="lowerRoman"/>
+      <w:lvlText w:val="%3."/>
+      <w:lvlJc w:val="right"/>
+      <w:pPr>
+        <w:ind w:left="1800" w:hanging="180"/>
+      </w:pPr>
+    </w:lvl>
+    <w:lvl w:ilvl="3" w:tplc="0809000F" w:tentative="1">
+      <w:start w:val="1"/>
+      <w:numFmt w:val="decimal"/>
+      <w:lvlText w:val="%4."/>
+      <w:lvlJc w:val="left"/>
+      <w:pPr>
+        <w:ind w:left="2520" w:hanging="360"/>
+      </w:pPr>
+    </w:lvl>
+    <w:lvl w:ilvl="4" w:tplc="08090019" w:tentative="1">
+      <w:start w:val="1"/>
+      <w:numFmt w:val="lowerLetter"/>
+      <w:lvlText w:val="%5."/>
+      <w:lvlJc w:val="left"/>
+      <w:pPr>
+        <w:ind w:left="3240" w:hanging="360"/>
+      </w:pPr>
+    </w:lvl>
+    <w:lvl w:ilvl="5" w:tplc="0809001B" w:tentative="1">
+      <w:start w:val="1"/>
+      <w:numFmt w:val="lowerRoman"/>
+      <w:lvlText w:val="%6."/>
+      <w:lvlJc w:val="right"/>
+      <w:pPr>
+        <w:ind w:left="3960" w:hanging="180"/>
+      </w:pPr>
+    </w:lvl>
+    <w:lvl w:ilvl="6" w:tplc="0809000F" w:tentative="1">
+      <w:start w:val="1"/>
+      <w:numFmt w:val="decimal"/>
+      <w:lvlText w:val="%7."/>
+      <w:lvlJc w:val="left"/>
+      <w:pPr>
+        <w:ind w:left="4680" w:hanging="360"/>
+      </w:pPr>
+    </w:lvl>
+    <w:lvl w:ilvl="7" w:tplc="08090019" w:tentative="1">
+      <w:start w:val="1"/>
+      <w:numFmt w:val="lowerLetter"/>
+      <w:lvlText w:val="%8."/>
+      <w:lvlJc w:val="left"/>
+      <w:pPr>
+        <w:ind w:left="5400" w:hanging="360"/>
+      </w:pPr>
+    </w:lvl>
+    <w:lvl w:ilvl="8" w:tplc="0809001B" w:tentative="1">
+      <w:start w:val="1"/>
+      <w:numFmt w:val="lowerRoman"/>
+      <w:lvlText w:val="%9."/>
+      <w:lvlJc w:val="right"/>
+      <w:pPr>
+        <w:ind w:left="6120" w:hanging="180"/>
+      </w:pPr>
+    </w:lvl>
+  </w:abstractNum>
+  <w:abstractNum w:abstractNumId="9" w15:restartNumberingAfterBreak="0">
     <w:nsid w:val="54E06E19"/>
     <w:multiLevelType w:val="hybridMultilevel"/>
     <w:tmpl w:val="B308C746"/>
@@ -3642,7 +4147,7 @@
       </w:pPr>
     </w:lvl>
   </w:abstractNum>
-  <w:abstractNum w:abstractNumId="7" w15:restartNumberingAfterBreak="0">
+  <w:abstractNum w:abstractNumId="10" w15:restartNumberingAfterBreak="0">
     <w:nsid w:val="55265EB6"/>
     <w:multiLevelType w:val="hybridMultilevel"/>
     <w:tmpl w:val="C038D690"/>
@@ -3731,7 +4236,96 @@
       </w:pPr>
     </w:lvl>
   </w:abstractNum>
-  <w:abstractNum w:abstractNumId="8" w15:restartNumberingAfterBreak="0">
+  <w:abstractNum w:abstractNumId="11" w15:restartNumberingAfterBreak="0">
+    <w:nsid w:val="5ADF545C"/>
+    <w:multiLevelType w:val="hybridMultilevel"/>
+    <w:tmpl w:val="9C1A127A"/>
+    <w:lvl w:ilvl="0" w:tplc="0809000F">
+      <w:start w:val="1"/>
+      <w:numFmt w:val="decimal"/>
+      <w:lvlText w:val="%1."/>
+      <w:lvlJc w:val="left"/>
+      <w:pPr>
+        <w:ind w:left="360" w:hanging="360"/>
+      </w:pPr>
+      <w:rPr>
+        <w:rFonts w:hint="default"/>
+      </w:rPr>
+    </w:lvl>
+    <w:lvl w:ilvl="1" w:tplc="08090019" w:tentative="1">
+      <w:start w:val="1"/>
+      <w:numFmt w:val="lowerLetter"/>
+      <w:lvlText w:val="%2."/>
+      <w:lvlJc w:val="left"/>
+      <w:pPr>
+        <w:ind w:left="1080" w:hanging="360"/>
+      </w:pPr>
+    </w:lvl>
+    <w:lvl w:ilvl="2" w:tplc="0809001B" w:tentative="1">
+      <w:start w:val="1"/>
+      <w:numFmt w:val="lowerRoman"/>
+      <w:lvlText w:val="%3."/>
+      <w:lvlJc w:val="right"/>
+      <w:pPr>
+        <w:ind w:left="1800" w:hanging="180"/>
+      </w:pPr>
+    </w:lvl>
+    <w:lvl w:ilvl="3" w:tplc="0809000F" w:tentative="1">
+      <w:start w:val="1"/>
+      <w:numFmt w:val="decimal"/>
+      <w:lvlText w:val="%4."/>
+      <w:lvlJc w:val="left"/>
+      <w:pPr>
+        <w:ind w:left="2520" w:hanging="360"/>
+      </w:pPr>
+    </w:lvl>
+    <w:lvl w:ilvl="4" w:tplc="08090019" w:tentative="1">
+      <w:start w:val="1"/>
+      <w:numFmt w:val="lowerLetter"/>
+      <w:lvlText w:val="%5."/>
+      <w:lvlJc w:val="left"/>
+      <w:pPr>
+        <w:ind w:left="3240" w:hanging="360"/>
+      </w:pPr>
+    </w:lvl>
+    <w:lvl w:ilvl="5" w:tplc="0809001B" w:tentative="1">
+      <w:start w:val="1"/>
+      <w:numFmt w:val="lowerRoman"/>
+      <w:lvlText w:val="%6."/>
+      <w:lvlJc w:val="right"/>
+      <w:pPr>
+        <w:ind w:left="3960" w:hanging="180"/>
+      </w:pPr>
+    </w:lvl>
+    <w:lvl w:ilvl="6" w:tplc="0809000F" w:tentative="1">
+      <w:start w:val="1"/>
+      <w:numFmt w:val="decimal"/>
+      <w:lvlText w:val="%7."/>
+      <w:lvlJc w:val="left"/>
+      <w:pPr>
+        <w:ind w:left="4680" w:hanging="360"/>
+      </w:pPr>
+    </w:lvl>
+    <w:lvl w:ilvl="7" w:tplc="08090019" w:tentative="1">
+      <w:start w:val="1"/>
+      <w:numFmt w:val="lowerLetter"/>
+      <w:lvlText w:val="%8."/>
+      <w:lvlJc w:val="left"/>
+      <w:pPr>
+        <w:ind w:left="5400" w:hanging="360"/>
+      </w:pPr>
+    </w:lvl>
+    <w:lvl w:ilvl="8" w:tplc="0809001B" w:tentative="1">
+      <w:start w:val="1"/>
+      <w:numFmt w:val="lowerRoman"/>
+      <w:lvlText w:val="%9."/>
+      <w:lvlJc w:val="right"/>
+      <w:pPr>
+        <w:ind w:left="6120" w:hanging="180"/>
+      </w:pPr>
+    </w:lvl>
+  </w:abstractNum>
+  <w:abstractNum w:abstractNumId="12" w15:restartNumberingAfterBreak="0">
     <w:nsid w:val="612230BD"/>
     <w:multiLevelType w:val="hybridMultilevel"/>
     <w:tmpl w:val="4D147D2C"/>
@@ -3820,7 +4414,7 @@
       </w:pPr>
     </w:lvl>
   </w:abstractNum>
-  <w:abstractNum w:abstractNumId="9" w15:restartNumberingAfterBreak="0">
+  <w:abstractNum w:abstractNumId="13" w15:restartNumberingAfterBreak="0">
     <w:nsid w:val="65037ECA"/>
     <w:multiLevelType w:val="hybridMultilevel"/>
     <w:tmpl w:val="EF589A5E"/>
@@ -3909,7 +4503,7 @@
       </w:pPr>
     </w:lvl>
   </w:abstractNum>
-  <w:abstractNum w:abstractNumId="10" w15:restartNumberingAfterBreak="0">
+  <w:abstractNum w:abstractNumId="14" w15:restartNumberingAfterBreak="0">
     <w:nsid w:val="6975720E"/>
     <w:multiLevelType w:val="hybridMultilevel"/>
     <w:tmpl w:val="BAF01C1A"/>
@@ -3998,7 +4592,7 @@
       </w:pPr>
     </w:lvl>
   </w:abstractNum>
-  <w:abstractNum w:abstractNumId="11" w15:restartNumberingAfterBreak="0">
+  <w:abstractNum w:abstractNumId="15" w15:restartNumberingAfterBreak="0">
     <w:nsid w:val="758F4766"/>
     <w:multiLevelType w:val="hybridMultilevel"/>
     <w:tmpl w:val="2DB6E47E"/>
@@ -4091,43 +4685,55 @@
     <w:abstractNumId w:val="2"/>
   </w:num>
   <w:num w:numId="2">
-    <w:abstractNumId w:val="7"/>
+    <w:abstractNumId w:val="10"/>
   </w:num>
   <w:num w:numId="3">
-    <w:abstractNumId w:val="10"/>
+    <w:abstractNumId w:val="14"/>
   </w:num>
   <w:num w:numId="4">
-    <w:abstractNumId w:val="3"/>
+    <w:abstractNumId w:val="4"/>
   </w:num>
   <w:num w:numId="5">
     <w:abstractNumId w:val="0"/>
   </w:num>
   <w:num w:numId="6">
-    <w:abstractNumId w:val="6"/>
+    <w:abstractNumId w:val="9"/>
   </w:num>
   <w:num w:numId="7">
-    <w:abstractNumId w:val="9"/>
+    <w:abstractNumId w:val="13"/>
   </w:num>
   <w:num w:numId="8">
-    <w:abstractNumId w:val="5"/>
+    <w:abstractNumId w:val="7"/>
   </w:num>
   <w:num w:numId="9">
     <w:abstractNumId w:val="1"/>
   </w:num>
   <w:num w:numId="10">
-    <w:abstractNumId w:val="11"/>
+    <w:abstractNumId w:val="15"/>
   </w:num>
   <w:num w:numId="11">
+    <w:abstractNumId w:val="12"/>
+  </w:num>
+  <w:num w:numId="12">
+    <w:abstractNumId w:val="5"/>
+  </w:num>
+  <w:num w:numId="13">
+    <w:abstractNumId w:val="6"/>
+  </w:num>
+  <w:num w:numId="14">
+    <w:abstractNumId w:val="3"/>
+  </w:num>
+  <w:num w:numId="15">
     <w:abstractNumId w:val="8"/>
   </w:num>
-  <w:num w:numId="12">
-    <w:abstractNumId w:val="4"/>
+  <w:num w:numId="16">
+    <w:abstractNumId w:val="11"/>
   </w:num>
 </w:numbering>
 </file>
 
 <file path=word/styles.xml><?xml version="1.0" encoding="utf-8"?>
-<w:styles xmlns:mc="http://schemas.openxmlformats.org/markup-compatibility/2006" xmlns:r="http://schemas.openxmlformats.org/officeDocument/2006/relationships" xmlns:w="http://schemas.openxmlformats.org/wordprocessingml/2006/main" xmlns:w14="http://schemas.microsoft.com/office/word/2010/wordml" xmlns:w15="http://schemas.microsoft.com/office/word/2012/wordml" xmlns:w16cid="http://schemas.microsoft.com/office/word/2016/wordml/cid" xmlns:w16se="http://schemas.microsoft.com/office/word/2015/wordml/symex" mc:Ignorable="w14 w15 w16se w16cid">
+<w:styles xmlns:mc="http://schemas.openxmlformats.org/markup-compatibility/2006" xmlns:r="http://schemas.openxmlformats.org/officeDocument/2006/relationships" xmlns:w="http://schemas.openxmlformats.org/wordprocessingml/2006/main" xmlns:w14="http://schemas.microsoft.com/office/word/2010/wordml" xmlns:w15="http://schemas.microsoft.com/office/word/2012/wordml" xmlns:w16cex="http://schemas.microsoft.com/office/word/2018/wordml/cex" xmlns:w16cid="http://schemas.microsoft.com/office/word/2016/wordml/cid" xmlns:w16="http://schemas.microsoft.com/office/word/2018/wordml" xmlns:w16sdtdh="http://schemas.microsoft.com/office/word/2020/wordml/sdtdatahash" xmlns:w16se="http://schemas.microsoft.com/office/word/2015/wordml/symex" mc:Ignorable="w14 w15 w16se w16cid w16 w16cex w16sdtdh">
   <w:docDefaults>
     <w:rPrDefault>
       <w:rPr>
@@ -4143,7 +4749,7 @@
       </w:pPr>
     </w:pPrDefault>
   </w:docDefaults>
-  <w:latentStyles w:defLockedState="0" w:defUIPriority="99" w:defSemiHidden="0" w:defUnhideWhenUsed="0" w:defQFormat="0" w:count="375">
+  <w:latentStyles w:defLockedState="0" w:defUIPriority="99" w:defSemiHidden="0" w:defUnhideWhenUsed="0" w:defQFormat="0" w:count="376">
     <w:lsdException w:name="Normal" w:uiPriority="0" w:qFormat="1"/>
     <w:lsdException w:name="heading 1" w:uiPriority="9" w:qFormat="1"/>
     <w:lsdException w:name="heading 2" w:semiHidden="1" w:uiPriority="9" w:unhideWhenUsed="1" w:qFormat="1"/>
@@ -4249,7 +4855,6 @@
     <w:lsdException w:name="HTML Sample" w:semiHidden="1" w:unhideWhenUsed="1"/>
     <w:lsdException w:name="HTML Typewriter" w:semiHidden="1" w:unhideWhenUsed="1"/>
     <w:lsdException w:name="HTML Variable" w:semiHidden="1" w:unhideWhenUsed="1"/>
-    <w:lsdException w:name="Normal Table" w:semiHidden="1" w:unhideWhenUsed="1"/>
     <w:lsdException w:name="annotation subject" w:semiHidden="1" w:unhideWhenUsed="1"/>
     <w:lsdException w:name="No List" w:semiHidden="1" w:unhideWhenUsed="1"/>
     <w:lsdException w:name="Outline List 1" w:semiHidden="1" w:unhideWhenUsed="1"/>
@@ -4296,10 +4901,8 @@
     <w:lsdException w:name="Table Subtle 2" w:semiHidden="1" w:unhideWhenUsed="1"/>
     <w:lsdException w:name="Table Web 1" w:semiHidden="1" w:unhideWhenUsed="1"/>
     <w:lsdException w:name="Table Web 2" w:semiHidden="1" w:unhideWhenUsed="1"/>
-    <w:lsdException w:name="Table Web 3" w:semiHidden="1" w:unhideWhenUsed="1"/>
     <w:lsdException w:name="Balloon Text" w:semiHidden="1" w:unhideWhenUsed="1"/>
     <w:lsdException w:name="Table Grid" w:uiPriority="39"/>
-    <w:lsdException w:name="Table Theme" w:semiHidden="1" w:unhideWhenUsed="1"/>
     <w:lsdException w:name="Placeholder Text" w:semiHidden="1"/>
     <w:lsdException w:name="No Spacing" w:uiPriority="1" w:qFormat="1"/>
     <w:lsdException w:name="Light Shading" w:uiPriority="60"/>
@@ -4519,6 +5122,7 @@
     <w:lsdException w:name="Smart Hyperlink" w:semiHidden="1" w:unhideWhenUsed="1"/>
     <w:lsdException w:name="Hashtag" w:semiHidden="1" w:unhideWhenUsed="1"/>
     <w:lsdException w:name="Unresolved Mention" w:semiHidden="1" w:unhideWhenUsed="1"/>
+    <w:lsdException w:name="Smart Link" w:semiHidden="1" w:unhideWhenUsed="1"/>
   </w:latentStyles>
   <w:style w:type="paragraph" w:default="1" w:styleId="Normal">
     <w:name w:val="Normal"/>

</xml_diff>